<commit_message>
Finished up the sparse and dense stereo distance programs
</commit_message>
<xml_diff>
--- a/Actual Report.docx
+++ b/Actual Report.docx
@@ -3,8 +3,70 @@
 <w:document xmlns:wpc="http://schemas.microsoft.com/office/word/2010/wordprocessingCanvas" xmlns:cx="http://schemas.microsoft.com/office/drawing/2014/chartex" xmlns:cx1="http://schemas.microsoft.com/office/drawing/2015/9/8/chartex" xmlns:mc="http://schemas.openxmlformats.org/markup-compatibility/2006" xmlns:o="urn:schemas-microsoft-com:office:office" xmlns:r="http://schemas.openxmlformats.org/officeDocument/2006/relationships" xmlns:m="http://schemas.openxmlformats.org/officeDocument/2006/math" xmlns:v="urn:schemas-microsoft-com:vml" xmlns:wp14="http://schemas.microsoft.com/office/word/2010/wordprocessingDrawing" xmlns:wp="http://schemas.openxmlformats.org/drawingml/2006/wordprocessingDrawing" xmlns:w10="urn:schemas-microsoft-com:office:word" xmlns:w="http://schemas.openxmlformats.org/wordprocessingml/2006/main" xmlns:w14="http://schemas.microsoft.com/office/word/2010/wordml" xmlns:w15="http://schemas.microsoft.com/office/word/2012/wordml" xmlns:w16se="http://schemas.microsoft.com/office/word/2015/wordml/symex" xmlns:wpg="http://schemas.microsoft.com/office/word/2010/wordprocessingGroup" xmlns:wpi="http://schemas.microsoft.com/office/word/2010/wordprocessingInk" xmlns:wne="http://schemas.microsoft.com/office/word/2006/wordml" xmlns:wps="http://schemas.microsoft.com/office/word/2010/wordprocessingShape" mc:Ignorable="w14 w15 w16se wp14">
   <w:body>
     <w:p>
+      <w:pPr>
+        <w:rPr>
+          <w:b/>
+          <w:u w:val="single"/>
+        </w:rPr>
+      </w:pPr>
+      <w:r>
+        <w:rPr>
+          <w:b/>
+          <w:u w:val="single"/>
+        </w:rPr>
+        <w:t>Report</w:t>
+      </w:r>
+    </w:p>
+    <w:p>
+      <w:r>
+        <w:rPr>
+          <w:b/>
+        </w:rPr>
+        <w:t>Discussion of solution design (400)</w:t>
+      </w:r>
+      <w:r>
+        <w:t>:</w:t>
+      </w:r>
+    </w:p>
+    <w:p/>
+    <w:p>
+      <w:pPr>
+        <w:rPr>
+          <w:b/>
+        </w:rPr>
+      </w:pPr>
+      <w:r>
+        <w:rPr>
+          <w:b/>
+        </w:rPr>
+        <w:t>Qualitative/Quantitative evidence of performance (15</w:t>
+      </w:r>
       <w:bookmarkStart w:id="0" w:name="_GoBack"/>
       <w:bookmarkEnd w:id="0"/>
+      <w:r>
+        <w:rPr>
+          <w:b/>
+        </w:rPr>
+        <w:t>0):</w:t>
+      </w:r>
+    </w:p>
+    <w:p>
+      <w:pPr>
+        <w:rPr>
+          <w:b/>
+        </w:rPr>
+      </w:pPr>
+    </w:p>
+    <w:p>
+      <w:r>
+        <w:rPr>
+          <w:b/>
+        </w:rPr>
+        <w:t>Comparison between Sparse and Dense Implementations (150)</w:t>
+      </w:r>
+      <w:r>
+        <w:t>:</w:t>
+      </w:r>
     </w:p>
     <w:sectPr>
       <w:pgSz w:w="11906" w:h="16838"/>

</xml_diff>

<commit_message>
Began work on report
Primarily design choices and justifications
</commit_message>
<xml_diff>
--- a/Actual Report.docx
+++ b/Actual Report.docx
@@ -22,32 +22,248 @@
         <w:rPr>
           <w:b/>
         </w:rPr>
-        <w:t>Discussion of solution design (400)</w:t>
+        <w:t xml:space="preserve">Discussion / detail </w:t>
+      </w:r>
+      <w:r>
+        <w:rPr>
+          <w:b/>
+        </w:rPr>
+        <w:t>of solution design</w:t>
+      </w:r>
+      <w:r>
+        <w:rPr>
+          <w:b/>
+        </w:rPr>
+        <w:t xml:space="preserve"> and choices made</w:t>
+      </w:r>
+      <w:r>
+        <w:rPr>
+          <w:b/>
+        </w:rPr>
+        <w:t xml:space="preserve"> (400)</w:t>
       </w:r>
       <w:r>
         <w:t>:</w:t>
       </w:r>
     </w:p>
-    <w:p/>
-    <w:p>
-      <w:pPr>
-        <w:rPr>
-          <w:b/>
-        </w:rPr>
-      </w:pPr>
-      <w:r>
-        <w:rPr>
-          <w:b/>
-        </w:rPr>
-        <w:t>Qualitative/Quantitative evidence of performance (15</w:t>
+    <w:p>
+      <w:r>
+        <w:t>The goal of this project was to develop a system to correctly detect pedestrians and vehicles from the scene in front of you and estimate the distance to these objects. I made use of object detection through YOLO, and implemented two approaches to stereo vision: dense and sparse. The dense approach I consider my main solution, with sparse being an alternative approach to reach the same conclusion.</w:t>
+      </w:r>
+      <w:r>
+        <w:t xml:space="preserve"> </w:t>
+      </w:r>
+    </w:p>
+    <w:p>
+      <w:pPr>
+        <w:rPr>
+          <w:u w:val="single"/>
+        </w:rPr>
+      </w:pPr>
+      <w:r>
+        <w:rPr>
+          <w:u w:val="single"/>
+        </w:rPr>
+        <w:t xml:space="preserve">My </w:t>
+      </w:r>
+      <w:r>
+        <w:rPr>
+          <w:u w:val="single"/>
+        </w:rPr>
+        <w:t>Solution – Design Choices</w:t>
+      </w:r>
+    </w:p>
+    <w:p>
+      <w:r>
+        <w:t>My improvements to the initial integration of dense stereo vision and YOLO:</w:t>
+      </w:r>
+    </w:p>
+    <w:p>
+      <w:pPr>
+        <w:pStyle w:val="ListParagraph"/>
+        <w:numPr>
+          <w:ilvl w:val="0"/>
+          <w:numId w:val="2"/>
+        </w:numPr>
+      </w:pPr>
+      <w:r>
+        <w:rPr>
+          <w:b/>
+        </w:rPr>
+        <w:t>Histogram Equalisation</w:t>
+      </w:r>
+      <w:r>
+        <w:t>: Illumination in the provided dataset was an issue, so an attempt to reduce this before calculating the disparity map was made. I used CLAHE to do so – an advanced histogram equalisation method</w:t>
+      </w:r>
+    </w:p>
+    <w:p>
+      <w:pPr>
+        <w:ind w:left="360"/>
+      </w:pPr>
+      <w:r>
+        <w:t>PHOTOS</w:t>
+      </w:r>
+    </w:p>
+    <w:p>
+      <w:pPr>
+        <w:pStyle w:val="ListParagraph"/>
+        <w:numPr>
+          <w:ilvl w:val="0"/>
+          <w:numId w:val="2"/>
+        </w:numPr>
+      </w:pPr>
+      <w:r>
+        <w:rPr>
+          <w:b/>
+        </w:rPr>
+        <w:t>Stereo_SGBM parameters</w:t>
+      </w:r>
+      <w:r>
+        <w:t xml:space="preserve">: Adjusting the input parameters for the SBGM object was critical in producing an accurate, but </w:t>
+      </w:r>
+      <w:r>
+        <w:t xml:space="preserve">somewhat noiseless, disparity map. Many parameters allowed for the removal of later functions calls – e.g. </w:t>
+      </w:r>
+      <w:proofErr w:type="spellStart"/>
+      <w:r>
+        <w:t>filterSpeckles</w:t>
+      </w:r>
+      <w:proofErr w:type="spellEnd"/>
+      <w:r>
+        <w:t xml:space="preserve"> was integrated into the object itself through several of its founding arguments.</w:t>
+      </w:r>
+    </w:p>
+    <w:p>
+      <w:pPr>
+        <w:ind w:left="360"/>
+      </w:pPr>
+      <w:r>
+        <w:t>PHOTOS</w:t>
+      </w:r>
+    </w:p>
+    <w:p>
+      <w:pPr>
+        <w:pStyle w:val="ListParagraph"/>
+        <w:numPr>
+          <w:ilvl w:val="0"/>
+          <w:numId w:val="2"/>
+        </w:numPr>
+      </w:pPr>
+      <w:r>
+        <w:rPr>
+          <w:b/>
+        </w:rPr>
+        <w:t>Calculating distance</w:t>
+      </w:r>
+      <w:r>
+        <w:t xml:space="preserve">: For each object a </w:t>
+      </w:r>
+      <w:r>
+        <w:t>Gaussian kernel was generated (based on the size of the object detected). The convolution of this kernel with a matrix of disparity information (centre: centre of object’s box) is then performed, and the resulting disparity is used to calculate distance.</w:t>
+      </w:r>
+    </w:p>
+    <w:p>
+      <w:pPr>
+        <w:pStyle w:val="ListParagraph"/>
+        <w:numPr>
+          <w:ilvl w:val="0"/>
+          <w:numId w:val="2"/>
+        </w:numPr>
+      </w:pPr>
+      <w:r>
+        <w:t>Altering the size of the kernel was imperative to success here as without doing so further objects would have poor distances or the time to calculate would significantly increase.</w:t>
+      </w:r>
+    </w:p>
+    <w:p>
+      <w:r>
+        <w:t>My changes that proved less effective:</w:t>
+      </w:r>
+    </w:p>
+    <w:p>
+      <w:pPr>
+        <w:pStyle w:val="ListParagraph"/>
+        <w:numPr>
+          <w:ilvl w:val="0"/>
+          <w:numId w:val="2"/>
+        </w:numPr>
+      </w:pPr>
+      <w:proofErr w:type="gramStart"/>
+      <w:r>
+        <w:rPr>
+          <w:b/>
+        </w:rPr>
+        <w:t>Weighted  least</w:t>
+      </w:r>
+      <w:proofErr w:type="gramEnd"/>
+      <w:r>
+        <w:rPr>
+          <w:b/>
+        </w:rPr>
+        <w:t xml:space="preserve"> square (WLS) filter</w:t>
+      </w:r>
+      <w:r>
+        <w:t xml:space="preserve">: The use of the WLS filter along with the use of a left-right-consistency based confidence was attempted to improve the quality of the resulting disparity map (through ‘filling in the holes’). </w:t>
+      </w:r>
+      <w:r>
+        <w:t>The hope here was a smoother, less noisy disparity map would subsequently improve distance calculations. However, I found that the removal of noise also removed much useful information from the map, with this causing a decrease in distance quality.</w:t>
+      </w:r>
+    </w:p>
+    <w:p>
+      <w:pPr>
+        <w:ind w:left="360"/>
+      </w:pPr>
+      <w:r>
+        <w:t>PHOTOS</w:t>
+      </w:r>
+    </w:p>
+    <w:p>
+      <w:pPr>
+        <w:pStyle w:val="ListParagraph"/>
+        <w:numPr>
+          <w:ilvl w:val="0"/>
+          <w:numId w:val="2"/>
+        </w:numPr>
+      </w:pPr>
+      <w:proofErr w:type="gramStart"/>
+      <w:r>
+        <w:rPr>
+          <w:b/>
+        </w:rPr>
+        <w:t>yolo</w:t>
+      </w:r>
+      <w:proofErr w:type="gramEnd"/>
+      <w:r>
+        <w:rPr>
+          <w:b/>
+        </w:rPr>
+        <w:t xml:space="preserve"> edge detecting</w:t>
+      </w:r>
+      <w:r>
+        <w:t xml:space="preserve">: The idea of enhancing the edges of an image before detecting objects seems sound in principle, so an application was attempted. A simple smoothing technique was used with a variety of matrices. Although </w:t>
+      </w:r>
+    </w:p>
+    <w:p>
+      <w:r>
+        <w:t xml:space="preserve">*Research* Why things weren’t perfect? A main issue came from the hardcoding of the baseline and focal length. These should be taken from the </w:t>
+      </w:r>
+      <w:r>
+        <w:t>calibration matrix</w:t>
       </w:r>
       <w:bookmarkStart w:id="0" w:name="_GoBack"/>
       <w:bookmarkEnd w:id="0"/>
-      <w:r>
-        <w:rPr>
-          <w:b/>
-        </w:rPr>
-        <w:t>0):</w:t>
+    </w:p>
+    <w:p/>
+    <w:p>
+      <w:pPr>
+        <w:rPr>
+          <w:b/>
+        </w:rPr>
+      </w:pPr>
+      <w:r>
+        <w:rPr>
+          <w:b/>
+        </w:rPr>
+        <w:t>Qualitative/Quantitative evidence of performance (150):</w:t>
       </w:r>
     </w:p>
     <w:p>
@@ -76,6 +292,241 @@
     </w:sectPr>
   </w:body>
 </w:document>
+</file>
+
+<file path=word/numbering.xml><?xml version="1.0" encoding="utf-8"?>
+<w:numbering xmlns:wpc="http://schemas.microsoft.com/office/word/2010/wordprocessingCanvas" xmlns:cx="http://schemas.microsoft.com/office/drawing/2014/chartex" xmlns:cx1="http://schemas.microsoft.com/office/drawing/2015/9/8/chartex" xmlns:mc="http://schemas.openxmlformats.org/markup-compatibility/2006" xmlns:o="urn:schemas-microsoft-com:office:office" xmlns:r="http://schemas.openxmlformats.org/officeDocument/2006/relationships" xmlns:m="http://schemas.openxmlformats.org/officeDocument/2006/math" xmlns:v="urn:schemas-microsoft-com:vml" xmlns:wp14="http://schemas.microsoft.com/office/word/2010/wordprocessingDrawing" xmlns:wp="http://schemas.openxmlformats.org/drawingml/2006/wordprocessingDrawing" xmlns:w10="urn:schemas-microsoft-com:office:word" xmlns:w="http://schemas.openxmlformats.org/wordprocessingml/2006/main" xmlns:w14="http://schemas.microsoft.com/office/word/2010/wordml" xmlns:w15="http://schemas.microsoft.com/office/word/2012/wordml" xmlns:w16se="http://schemas.microsoft.com/office/word/2015/wordml/symex" xmlns:wpg="http://schemas.microsoft.com/office/word/2010/wordprocessingGroup" xmlns:wpi="http://schemas.microsoft.com/office/word/2010/wordprocessingInk" xmlns:wne="http://schemas.microsoft.com/office/word/2006/wordml" xmlns:wps="http://schemas.microsoft.com/office/word/2010/wordprocessingShape" mc:Ignorable="w14 w15 w16se wp14">
+  <w:abstractNum w:abstractNumId="0" w15:restartNumberingAfterBreak="0">
+    <w:nsid w:val="0C682129"/>
+    <w:multiLevelType w:val="hybridMultilevel"/>
+    <w:tmpl w:val="4A2CD34C"/>
+    <w:lvl w:ilvl="0" w:tplc="9DF8A84E">
+      <w:numFmt w:val="bullet"/>
+      <w:lvlText w:val="-"/>
+      <w:lvlJc w:val="left"/>
+      <w:pPr>
+        <w:ind w:left="720" w:hanging="360"/>
+      </w:pPr>
+      <w:rPr>
+        <w:rFonts w:ascii="Calibri" w:eastAsiaTheme="minorHAnsi" w:hAnsi="Calibri" w:cs="Calibri" w:hint="default"/>
+      </w:rPr>
+    </w:lvl>
+    <w:lvl w:ilvl="1" w:tplc="08090003" w:tentative="1">
+      <w:start w:val="1"/>
+      <w:numFmt w:val="bullet"/>
+      <w:lvlText w:val="o"/>
+      <w:lvlJc w:val="left"/>
+      <w:pPr>
+        <w:ind w:left="1440" w:hanging="360"/>
+      </w:pPr>
+      <w:rPr>
+        <w:rFonts w:ascii="Courier New" w:hAnsi="Courier New" w:cs="Courier New" w:hint="default"/>
+      </w:rPr>
+    </w:lvl>
+    <w:lvl w:ilvl="2" w:tplc="08090005" w:tentative="1">
+      <w:start w:val="1"/>
+      <w:numFmt w:val="bullet"/>
+      <w:lvlText w:val=""/>
+      <w:lvlJc w:val="left"/>
+      <w:pPr>
+        <w:ind w:left="2160" w:hanging="360"/>
+      </w:pPr>
+      <w:rPr>
+        <w:rFonts w:ascii="Wingdings" w:hAnsi="Wingdings" w:hint="default"/>
+      </w:rPr>
+    </w:lvl>
+    <w:lvl w:ilvl="3" w:tplc="08090001" w:tentative="1">
+      <w:start w:val="1"/>
+      <w:numFmt w:val="bullet"/>
+      <w:lvlText w:val=""/>
+      <w:lvlJc w:val="left"/>
+      <w:pPr>
+        <w:ind w:left="2880" w:hanging="360"/>
+      </w:pPr>
+      <w:rPr>
+        <w:rFonts w:ascii="Symbol" w:hAnsi="Symbol" w:hint="default"/>
+      </w:rPr>
+    </w:lvl>
+    <w:lvl w:ilvl="4" w:tplc="08090003" w:tentative="1">
+      <w:start w:val="1"/>
+      <w:numFmt w:val="bullet"/>
+      <w:lvlText w:val="o"/>
+      <w:lvlJc w:val="left"/>
+      <w:pPr>
+        <w:ind w:left="3600" w:hanging="360"/>
+      </w:pPr>
+      <w:rPr>
+        <w:rFonts w:ascii="Courier New" w:hAnsi="Courier New" w:cs="Courier New" w:hint="default"/>
+      </w:rPr>
+    </w:lvl>
+    <w:lvl w:ilvl="5" w:tplc="08090005" w:tentative="1">
+      <w:start w:val="1"/>
+      <w:numFmt w:val="bullet"/>
+      <w:lvlText w:val=""/>
+      <w:lvlJc w:val="left"/>
+      <w:pPr>
+        <w:ind w:left="4320" w:hanging="360"/>
+      </w:pPr>
+      <w:rPr>
+        <w:rFonts w:ascii="Wingdings" w:hAnsi="Wingdings" w:hint="default"/>
+      </w:rPr>
+    </w:lvl>
+    <w:lvl w:ilvl="6" w:tplc="08090001" w:tentative="1">
+      <w:start w:val="1"/>
+      <w:numFmt w:val="bullet"/>
+      <w:lvlText w:val=""/>
+      <w:lvlJc w:val="left"/>
+      <w:pPr>
+        <w:ind w:left="5040" w:hanging="360"/>
+      </w:pPr>
+      <w:rPr>
+        <w:rFonts w:ascii="Symbol" w:hAnsi="Symbol" w:hint="default"/>
+      </w:rPr>
+    </w:lvl>
+    <w:lvl w:ilvl="7" w:tplc="08090003" w:tentative="1">
+      <w:start w:val="1"/>
+      <w:numFmt w:val="bullet"/>
+      <w:lvlText w:val="o"/>
+      <w:lvlJc w:val="left"/>
+      <w:pPr>
+        <w:ind w:left="5760" w:hanging="360"/>
+      </w:pPr>
+      <w:rPr>
+        <w:rFonts w:ascii="Courier New" w:hAnsi="Courier New" w:cs="Courier New" w:hint="default"/>
+      </w:rPr>
+    </w:lvl>
+    <w:lvl w:ilvl="8" w:tplc="08090005" w:tentative="1">
+      <w:start w:val="1"/>
+      <w:numFmt w:val="bullet"/>
+      <w:lvlText w:val=""/>
+      <w:lvlJc w:val="left"/>
+      <w:pPr>
+        <w:ind w:left="6480" w:hanging="360"/>
+      </w:pPr>
+      <w:rPr>
+        <w:rFonts w:ascii="Wingdings" w:hAnsi="Wingdings" w:hint="default"/>
+      </w:rPr>
+    </w:lvl>
+  </w:abstractNum>
+  <w:abstractNum w:abstractNumId="1" w15:restartNumberingAfterBreak="0">
+    <w:nsid w:val="4CB331EC"/>
+    <w:multiLevelType w:val="hybridMultilevel"/>
+    <w:tmpl w:val="D89693FC"/>
+    <w:lvl w:ilvl="0" w:tplc="EB2CBDE0">
+      <w:numFmt w:val="bullet"/>
+      <w:lvlText w:val="-"/>
+      <w:lvlJc w:val="left"/>
+      <w:pPr>
+        <w:ind w:left="720" w:hanging="360"/>
+      </w:pPr>
+      <w:rPr>
+        <w:rFonts w:ascii="Calibri" w:eastAsiaTheme="minorHAnsi" w:hAnsi="Calibri" w:cs="Calibri" w:hint="default"/>
+      </w:rPr>
+    </w:lvl>
+    <w:lvl w:ilvl="1" w:tplc="08090003" w:tentative="1">
+      <w:start w:val="1"/>
+      <w:numFmt w:val="bullet"/>
+      <w:lvlText w:val="o"/>
+      <w:lvlJc w:val="left"/>
+      <w:pPr>
+        <w:ind w:left="1440" w:hanging="360"/>
+      </w:pPr>
+      <w:rPr>
+        <w:rFonts w:ascii="Courier New" w:hAnsi="Courier New" w:cs="Courier New" w:hint="default"/>
+      </w:rPr>
+    </w:lvl>
+    <w:lvl w:ilvl="2" w:tplc="08090005" w:tentative="1">
+      <w:start w:val="1"/>
+      <w:numFmt w:val="bullet"/>
+      <w:lvlText w:val=""/>
+      <w:lvlJc w:val="left"/>
+      <w:pPr>
+        <w:ind w:left="2160" w:hanging="360"/>
+      </w:pPr>
+      <w:rPr>
+        <w:rFonts w:ascii="Wingdings" w:hAnsi="Wingdings" w:hint="default"/>
+      </w:rPr>
+    </w:lvl>
+    <w:lvl w:ilvl="3" w:tplc="08090001" w:tentative="1">
+      <w:start w:val="1"/>
+      <w:numFmt w:val="bullet"/>
+      <w:lvlText w:val=""/>
+      <w:lvlJc w:val="left"/>
+      <w:pPr>
+        <w:ind w:left="2880" w:hanging="360"/>
+      </w:pPr>
+      <w:rPr>
+        <w:rFonts w:ascii="Symbol" w:hAnsi="Symbol" w:hint="default"/>
+      </w:rPr>
+    </w:lvl>
+    <w:lvl w:ilvl="4" w:tplc="08090003" w:tentative="1">
+      <w:start w:val="1"/>
+      <w:numFmt w:val="bullet"/>
+      <w:lvlText w:val="o"/>
+      <w:lvlJc w:val="left"/>
+      <w:pPr>
+        <w:ind w:left="3600" w:hanging="360"/>
+      </w:pPr>
+      <w:rPr>
+        <w:rFonts w:ascii="Courier New" w:hAnsi="Courier New" w:cs="Courier New" w:hint="default"/>
+      </w:rPr>
+    </w:lvl>
+    <w:lvl w:ilvl="5" w:tplc="08090005" w:tentative="1">
+      <w:start w:val="1"/>
+      <w:numFmt w:val="bullet"/>
+      <w:lvlText w:val=""/>
+      <w:lvlJc w:val="left"/>
+      <w:pPr>
+        <w:ind w:left="4320" w:hanging="360"/>
+      </w:pPr>
+      <w:rPr>
+        <w:rFonts w:ascii="Wingdings" w:hAnsi="Wingdings" w:hint="default"/>
+      </w:rPr>
+    </w:lvl>
+    <w:lvl w:ilvl="6" w:tplc="08090001" w:tentative="1">
+      <w:start w:val="1"/>
+      <w:numFmt w:val="bullet"/>
+      <w:lvlText w:val=""/>
+      <w:lvlJc w:val="left"/>
+      <w:pPr>
+        <w:ind w:left="5040" w:hanging="360"/>
+      </w:pPr>
+      <w:rPr>
+        <w:rFonts w:ascii="Symbol" w:hAnsi="Symbol" w:hint="default"/>
+      </w:rPr>
+    </w:lvl>
+    <w:lvl w:ilvl="7" w:tplc="08090003" w:tentative="1">
+      <w:start w:val="1"/>
+      <w:numFmt w:val="bullet"/>
+      <w:lvlText w:val="o"/>
+      <w:lvlJc w:val="left"/>
+      <w:pPr>
+        <w:ind w:left="5760" w:hanging="360"/>
+      </w:pPr>
+      <w:rPr>
+        <w:rFonts w:ascii="Courier New" w:hAnsi="Courier New" w:cs="Courier New" w:hint="default"/>
+      </w:rPr>
+    </w:lvl>
+    <w:lvl w:ilvl="8" w:tplc="08090005" w:tentative="1">
+      <w:start w:val="1"/>
+      <w:numFmt w:val="bullet"/>
+      <w:lvlText w:val=""/>
+      <w:lvlJc w:val="left"/>
+      <w:pPr>
+        <w:ind w:left="6480" w:hanging="360"/>
+      </w:pPr>
+      <w:rPr>
+        <w:rFonts w:ascii="Wingdings" w:hAnsi="Wingdings" w:hint="default"/>
+      </w:rPr>
+    </w:lvl>
+  </w:abstractNum>
+  <w:num w:numId="1">
+    <w:abstractNumId w:val="1"/>
+  </w:num>
+  <w:num w:numId="2">
+    <w:abstractNumId w:val="0"/>
+  </w:num>
+</w:numbering>
 </file>
 
 <file path=word/styles.xml><?xml version="1.0" encoding="utf-8"?>
@@ -499,6 +950,17 @@
     <w:semiHidden/>
     <w:unhideWhenUsed/>
   </w:style>
+  <w:style w:type="paragraph" w:styleId="ListParagraph">
+    <w:name w:val="List Paragraph"/>
+    <w:basedOn w:val="Normal"/>
+    <w:uiPriority w:val="34"/>
+    <w:qFormat/>
+    <w:rsid w:val="00182C86"/>
+    <w:pPr>
+      <w:ind w:left="720"/>
+      <w:contextualSpacing/>
+    </w:pPr>
+  </w:style>
 </w:styles>
 </file>
 

</xml_diff>

<commit_message>
Added better object detection, at the cost of efficiency
</commit_message>
<xml_diff>
--- a/Actual Report.docx
+++ b/Actual Report.docx
@@ -48,7 +48,43 @@
     </w:p>
     <w:p>
       <w:r>
-        <w:t>The goal of this project was to develop a system to correctly detect pedestrians and vehicles from the scene in front of you and estimate the distance to these objects. I made use of object detection through YOLO, and implemented two approaches to stereo vision: dense and sparse. The dense approach I consider my main solution, with sparse being an alternative approach to reach the same conclusion.</w:t>
+        <w:t>The goal of this project was to</w:t>
+      </w:r>
+      <w:r>
+        <w:t xml:space="preserve"> develop a system that</w:t>
+      </w:r>
+      <w:r>
+        <w:t xml:space="preserve"> </w:t>
+      </w:r>
+      <w:r>
+        <w:t>accurately</w:t>
+      </w:r>
+      <w:r>
+        <w:t xml:space="preserve"> detect</w:t>
+      </w:r>
+      <w:r>
+        <w:t>ed</w:t>
+      </w:r>
+      <w:r>
+        <w:t xml:space="preserve"> pedestrians and vehicles from </w:t>
+      </w:r>
+      <w:r>
+        <w:t>an image</w:t>
+      </w:r>
+      <w:r>
+        <w:t xml:space="preserve"> and estimate</w:t>
+      </w:r>
+      <w:r>
+        <w:t>d</w:t>
+      </w:r>
+      <w:r>
+        <w:t xml:space="preserve"> the distance to these objects. I made use of object detection through YOLO, and implemented two approaches to stereo vision: dense and sparse. </w:t>
+      </w:r>
+      <w:r>
+        <w:t>I consider the dense approach my primary solution</w:t>
+      </w:r>
+      <w:r>
+        <w:t>, with sparse being an alternative approach to reach the same conclusion.</w:t>
       </w:r>
       <w:r>
         <w:t xml:space="preserve"> </w:t>
@@ -161,6 +197,9 @@
       <w:r>
         <w:t>Gaussian kernel was generated (based on the size of the object detected). The convolution of this kernel with a matrix of disparity information (centre: centre of object’s box) is then performed, and the resulting disparity is used to calculate distance.</w:t>
       </w:r>
+      <w:r>
+        <w:t xml:space="preserve"> </w:t>
+      </w:r>
     </w:p>
     <w:p>
       <w:pPr>
@@ -171,12 +210,26 @@
         </w:numPr>
       </w:pPr>
       <w:r>
-        <w:t>Altering the size of the kernel was imperative to success here as without doing so further objects would have poor distances or the time to calculate would significantly increase.</w:t>
-      </w:r>
-    </w:p>
-    <w:p>
-      <w:r>
-        <w:t>My changes that proved less effective:</w:t>
+        <w:t>Altering the size of the kernel was imperative to success as without doing so</w:t>
+      </w:r>
+      <w:r>
+        <w:t>,</w:t>
+      </w:r>
+      <w:r>
+        <w:t xml:space="preserve"> further objects would have poor di</w:t>
+      </w:r>
+      <w:bookmarkStart w:id="0" w:name="_GoBack"/>
+      <w:bookmarkEnd w:id="0"/>
+      <w:r>
+        <w:t>stances or the time to calculate would significantly increase.</w:t>
+      </w:r>
+    </w:p>
+    <w:p>
+      <w:pPr>
+        <w:ind w:firstLine="360"/>
+      </w:pPr>
+      <w:r>
+        <w:t>PHOTOS</w:t>
       </w:r>
     </w:p>
     <w:p>
@@ -187,33 +240,63 @@
           <w:numId w:val="2"/>
         </w:numPr>
       </w:pPr>
-      <w:proofErr w:type="gramStart"/>
-      <w:r>
-        <w:rPr>
-          <w:b/>
-        </w:rPr>
-        <w:t>Weighted  least</w:t>
-      </w:r>
-      <w:proofErr w:type="gramEnd"/>
-      <w:r>
-        <w:rPr>
-          <w:b/>
-        </w:rPr>
-        <w:t xml:space="preserve"> square (WLS) filter</w:t>
-      </w:r>
-      <w:r>
-        <w:t xml:space="preserve">: The use of the WLS filter along with the use of a left-right-consistency based confidence was attempted to improve the quality of the resulting disparity map (through ‘filling in the holes’). </w:t>
-      </w:r>
-      <w:r>
-        <w:t>The hope here was a smoother, less noisy disparity map would subsequently improve distance calculations. However, I found that the removal of noise also removed much useful information from the map, with this causing a decrease in distance quality.</w:t>
-      </w:r>
-    </w:p>
-    <w:p>
-      <w:pPr>
-        <w:ind w:left="360"/>
+      <w:r>
+        <w:rPr>
+          <w:b/>
+        </w:rPr>
+        <w:t>YOLO edge detecting</w:t>
+      </w:r>
+      <w:r>
+        <w:t xml:space="preserve">: </w:t>
+      </w:r>
+      <w:r>
+        <w:t>In a</w:t>
+      </w:r>
+      <w:r>
+        <w:t>n</w:t>
+      </w:r>
+      <w:r>
+        <w:t xml:space="preserve"> effort to detect more objects (primarily </w:t>
+      </w:r>
+      <w:r>
+        <w:t>pedestrians</w:t>
+      </w:r>
+      <w:r>
+        <w:t xml:space="preserve">) </w:t>
+      </w:r>
+      <w:r>
+        <w:t>a</w:t>
+      </w:r>
+      <w:r>
+        <w:t xml:space="preserve"> simple edge enhancing technique was </w:t>
+      </w:r>
+      <w:r>
+        <w:t>developed.</w:t>
+      </w:r>
+      <w:r>
+        <w:t xml:space="preserve"> </w:t>
+      </w:r>
+      <w:r>
+        <w:t>A</w:t>
+      </w:r>
+      <w:r>
+        <w:t xml:space="preserve"> kernel was generated (for edge detection) and the image was filtered with this. </w:t>
+      </w:r>
+      <w:r>
+        <w:t xml:space="preserve">Previously undetected objects were detected, however, some previously detected objects weren’t. To solve this, YOLO is performed on two images and the objects that appear twice are filtered out. </w:t>
+      </w:r>
+    </w:p>
+    <w:p>
+      <w:pPr>
+        <w:ind w:firstLine="360"/>
       </w:pPr>
       <w:r>
         <w:t>PHOTOS</w:t>
+      </w:r>
+    </w:p>
+    <w:p>
+      <w:r>
+        <w:t>My changes that proved less effective:</w:t>
       </w:r>
     </w:p>
     <w:p>
@@ -224,14 +307,48 @@
           <w:numId w:val="2"/>
         </w:numPr>
       </w:pPr>
-      <w:proofErr w:type="gramStart"/>
-      <w:r>
-        <w:rPr>
-          <w:b/>
-        </w:rPr>
-        <w:t>yolo</w:t>
-      </w:r>
-      <w:proofErr w:type="gramEnd"/>
+      <w:r>
+        <w:rPr>
+          <w:b/>
+        </w:rPr>
+        <w:t>Weighted least</w:t>
+      </w:r>
+      <w:r>
+        <w:rPr>
+          <w:b/>
+        </w:rPr>
+        <w:t xml:space="preserve"> square (WLS) filter</w:t>
+      </w:r>
+      <w:r>
+        <w:t xml:space="preserve">: The use of the WLS filter along with the use of a left-right-consistency based confidence was attempted to improve the quality of the resulting disparity map (through ‘filling in the holes’). </w:t>
+      </w:r>
+      <w:r>
+        <w:t>The hope here was a smoother, less noisy disparity map would subsequently improve distance calculations. However, I found that the removal of noise also removed much useful information from the map, with this causing a decrease in distance quality.</w:t>
+      </w:r>
+    </w:p>
+    <w:p>
+      <w:pPr>
+        <w:ind w:left="360"/>
+      </w:pPr>
+      <w:r>
+        <w:t>PHOTOS</w:t>
+      </w:r>
+    </w:p>
+    <w:p>
+      <w:pPr>
+        <w:pStyle w:val="ListParagraph"/>
+        <w:numPr>
+          <w:ilvl w:val="0"/>
+          <w:numId w:val="2"/>
+        </w:numPr>
+      </w:pPr>
+      <w:r>
+        <w:rPr>
+          <w:b/>
+        </w:rPr>
+        <w:lastRenderedPageBreak/>
+        <w:t>YOLO</w:t>
+      </w:r>
       <w:r>
         <w:rPr>
           <w:b/>
@@ -239,18 +356,48 @@
         <w:t xml:space="preserve"> edge detecting</w:t>
       </w:r>
       <w:r>
-        <w:t xml:space="preserve">: The idea of enhancing the edges of an image before detecting objects seems sound in principle, so an application was attempted. A simple smoothing technique was used with a variety of matrices. Although </w:t>
-      </w:r>
-    </w:p>
-    <w:p>
-      <w:r>
-        <w:t xml:space="preserve">*Research* Why things weren’t perfect? A main issue came from the hardcoding of the baseline and focal length. These should be taken from the </w:t>
-      </w:r>
-      <w:r>
-        <w:t>calibration matrix</w:t>
-      </w:r>
-      <w:bookmarkStart w:id="0" w:name="_GoBack"/>
-      <w:bookmarkEnd w:id="0"/>
+        <w:t xml:space="preserve">: A simple </w:t>
+      </w:r>
+      <w:r>
+        <w:t>edge enhancing</w:t>
+      </w:r>
+      <w:r>
+        <w:t xml:space="preserve"> technique was</w:t>
+      </w:r>
+      <w:r>
+        <w:t xml:space="preserve"> used</w:t>
+      </w:r>
+      <w:r>
+        <w:t>:</w:t>
+      </w:r>
+      <w:r>
+        <w:t xml:space="preserve"> </w:t>
+      </w:r>
+      <w:r>
+        <w:t>a kernel was generated (for edge detection) and the image was filtered with this</w:t>
+      </w:r>
+      <w:r>
+        <w:t xml:space="preserve">. </w:t>
+      </w:r>
+      <w:proofErr w:type="spellStart"/>
+      <w:r>
+        <w:t>New</w:t>
+      </w:r>
+      <w:r>
+        <w:t>separate</w:t>
+      </w:r>
+      <w:proofErr w:type="spellEnd"/>
+      <w:r>
+        <w:t xml:space="preserve"> objects were detected</w:t>
+      </w:r>
+      <w:r>
+        <w:t xml:space="preserve"> </w:t>
+      </w:r>
+      <w:proofErr w:type="spellStart"/>
+      <w:r>
+        <w:t>whe</w:t>
+      </w:r>
+      <w:proofErr w:type="spellEnd"/>
     </w:p>
     <w:p/>
     <w:p>

</xml_diff>